<commit_message>
Refine Assignment4 report template
</commit_message>
<xml_diff>
--- a/2025/Assignments/Assignment4/NLP_HW4_report_template.docx
+++ b/2025/Assignments/Assignment4/NLP_HW4_report_template.docx
@@ -685,8 +685,6 @@
         </w:rPr>
         <w:t xml:space="preserve"> </w:t>
       </w:r>
-      <w:bookmarkStart w:id="0" w:name="_GoBack"/>
-      <w:bookmarkEnd w:id="0"/>
     </w:p>
     <w:p>
       <w:pPr>
@@ -899,7 +897,7 @@
             </w14:solidFill>
           </w14:textFill>
         </w:rPr>
-        <w:t xml:space="preserve">Anything that can strengthen your report. </w:t>
+        <w:t xml:space="preserve">Please analyze the generation performance of the model when counterfactual information is introduced into the input sequence of the generator. </w:t>
       </w:r>
       <w:r>
         <w:rPr>
@@ -912,36 +910,18 @@
         </w:rPr>
         <w:t>(10%)</w:t>
       </w:r>
-      <w:r>
-        <w:rPr>
-          <w:rFonts w:hint="eastAsia" w:ascii="Times New Roman" w:hAnsi="Times New Roman" w:eastAsia="SimSun" w:cs="Times New Roman"/>
-          <w:color w:val="404040" w:themeColor="text1" w:themeTint="BF"/>
-          <w:sz w:val="26"/>
-          <w:szCs w:val="26"/>
-          <w:rtl w:val="0"/>
-          <w:lang w:val="en-US" w:eastAsia="zh-CN"/>
-          <w14:textFill>
-            <w14:solidFill>
-              <w14:schemeClr w14:val="tx1">
-                <w14:lumMod w14:val="75000"/>
-                <w14:lumOff w14:val="25000"/>
-              </w14:schemeClr>
-            </w14:solidFill>
-          </w14:textFill>
-        </w:rPr>
-        <w:t xml:space="preserve"> </w:t>
-      </w:r>
     </w:p>
     <w:p>
       <w:pPr>
         <w:widowControl w:val="0"/>
         <w:numPr>
+          <w:ilvl w:val="0"/>
           <w:numId w:val="0"/>
         </w:numPr>
         <w:spacing w:after="240"/>
         <w:ind w:leftChars="0"/>
         <w:rPr>
-          <w:rFonts w:hint="default" w:ascii="Times New Roman" w:hAnsi="Times New Roman" w:eastAsia="SimSun" w:cs="Times New Roman"/>
+          <w:rFonts w:hint="eastAsia" w:ascii="Times New Roman" w:hAnsi="Times New Roman" w:eastAsia="SimSun" w:cs="Times New Roman"/>
           <w:color w:val="404040" w:themeColor="text1" w:themeTint="BF"/>
           <w:sz w:val="26"/>
           <w:szCs w:val="26"/>
@@ -976,6 +956,8 @@
         </w:rPr>
         <w:t>Answer:</w:t>
       </w:r>
+      <w:bookmarkStart w:id="0" w:name="_GoBack"/>
+      <w:bookmarkEnd w:id="0"/>
     </w:p>
     <w:p>
       <w:pPr>
@@ -1020,7 +1002,7 @@
             </w14:solidFill>
           </w14:textFill>
         </w:rPr>
-        <w:t xml:space="preserve">Please analyze the generation performance of the model when counterfactual information is introduced into the input sequence of the generator. </w:t>
+        <w:t xml:space="preserve">Anything that can strengthen your report. </w:t>
       </w:r>
       <w:r>
         <w:rPr>
@@ -1032,6 +1014,25 @@
           <w:lang w:val="en-US" w:eastAsia="zh-CN"/>
         </w:rPr>
         <w:t>(10%)</w:t>
+      </w:r>
+      <w:r>
+        <w:rPr>
+          <w:rFonts w:hint="eastAsia" w:ascii="Times New Roman" w:hAnsi="Times New Roman" w:eastAsia="SimSun" w:cs="Times New Roman"/>
+          <w:color w:val="404040" w:themeColor="text1" w:themeTint="BF"/>
+          <w:sz w:val="26"/>
+          <w:szCs w:val="26"/>
+          <w:rtl w:val="0"/>
+          <w:lang w:val="en-US" w:eastAsia="zh-CN"/>
+          <w14:textFill>
+            <w14:solidFill>
+              <w14:schemeClr w14:val="tx1">
+                <w14:lumMod w14:val="75000"/>
+                <w14:lumOff w14:val="25000"/>
+              </w14:schemeClr>
+            </w14:solidFill>
+          </w14:textFill>
+        </w:rPr>
+        <w:t xml:space="preserve"> </w:t>
       </w:r>
     </w:p>
     <w:p>
@@ -1044,7 +1045,7 @@
         <w:spacing w:after="240"/>
         <w:ind w:leftChars="0"/>
         <w:rPr>
-          <w:rFonts w:hint="eastAsia" w:ascii="Times New Roman" w:hAnsi="Times New Roman" w:eastAsia="SimSun" w:cs="Times New Roman"/>
+          <w:rFonts w:hint="default" w:ascii="Times New Roman" w:hAnsi="Times New Roman" w:eastAsia="SimSun" w:cs="Times New Roman"/>
           <w:color w:val="404040" w:themeColor="text1" w:themeTint="BF"/>
           <w:sz w:val="26"/>
           <w:szCs w:val="26"/>

</xml_diff>